<commit_message>
Bases de datos agragadas
</commit_message>
<xml_diff>
--- a/Proyecto contratos para SISI.docx
+++ b/Proyecto contratos para SISI.docx
@@ -1083,7 +1083,23 @@
                 <w:color w:val="000000"/>
                 <w:lang w:eastAsia="es-ES"/>
               </w:rPr>
-              <w:t>05/11/2015</w:t>
+              <w:t>05/1</w:t>
+            </w:r>
+            <w:r>
+              <w:rPr>
+                <w:rFonts w:ascii="Calibri" w:eastAsia="Times New Roman" w:hAnsi="Calibri" w:cs="Times New Roman"/>
+                <w:color w:val="000000"/>
+                <w:lang w:eastAsia="es-ES"/>
+              </w:rPr>
+              <w:t>0</w:t>
+            </w:r>
+            <w:r>
+              <w:rPr>
+                <w:rFonts w:ascii="Calibri" w:eastAsia="Times New Roman" w:hAnsi="Calibri" w:cs="Times New Roman"/>
+                <w:color w:val="000000"/>
+                <w:lang w:eastAsia="es-ES"/>
+              </w:rPr>
+              <w:t>/2015</w:t>
             </w:r>
           </w:p>
         </w:tc>
@@ -1226,7 +1242,7 @@
               <w:bottom w:val="single" w:sz="4" w:space="0" w:color="auto"/>
               <w:right w:val="single" w:sz="4" w:space="0" w:color="auto"/>
             </w:tcBorders>
-            <w:shd w:val="clear" w:color="000000" w:fill="FFC000"/>
+            <w:shd w:val="clear" w:color="auto" w:fill="FFFFFF" w:themeFill="background1"/>
             <w:noWrap/>
             <w:vAlign w:val="bottom"/>
             <w:hideMark/>
@@ -1530,7 +1546,31 @@
                 <w:color w:val="000000"/>
                 <w:lang w:eastAsia="es-ES"/>
               </w:rPr>
-              <w:t>06/11/2015</w:t>
+              <w:t>01</w:t>
+            </w:r>
+            <w:r>
+              <w:rPr>
+                <w:rFonts w:ascii="Calibri" w:eastAsia="Times New Roman" w:hAnsi="Calibri" w:cs="Times New Roman"/>
+                <w:color w:val="000000"/>
+                <w:lang w:eastAsia="es-ES"/>
+              </w:rPr>
+              <w:t>/1</w:t>
+            </w:r>
+            <w:r>
+              <w:rPr>
+                <w:rFonts w:ascii="Calibri" w:eastAsia="Times New Roman" w:hAnsi="Calibri" w:cs="Times New Roman"/>
+                <w:color w:val="000000"/>
+                <w:lang w:eastAsia="es-ES"/>
+              </w:rPr>
+              <w:t>1</w:t>
+            </w:r>
+            <w:r>
+              <w:rPr>
+                <w:rFonts w:ascii="Calibri" w:eastAsia="Times New Roman" w:hAnsi="Calibri" w:cs="Times New Roman"/>
+                <w:color w:val="000000"/>
+                <w:lang w:eastAsia="es-ES"/>
+              </w:rPr>
+              <w:t>/2015</w:t>
             </w:r>
           </w:p>
         </w:tc>
@@ -1675,7 +1715,7 @@
               <w:bottom w:val="single" w:sz="4" w:space="0" w:color="auto"/>
               <w:right w:val="single" w:sz="8" w:space="0" w:color="auto"/>
             </w:tcBorders>
-            <w:shd w:val="clear" w:color="auto" w:fill="auto"/>
+            <w:shd w:val="clear" w:color="auto" w:fill="FFFFFF" w:themeFill="background1"/>
             <w:noWrap/>
             <w:vAlign w:val="bottom"/>
             <w:hideMark/>
@@ -1708,7 +1748,7 @@
               <w:bottom w:val="single" w:sz="4" w:space="0" w:color="auto"/>
               <w:right w:val="single" w:sz="4" w:space="0" w:color="auto"/>
             </w:tcBorders>
-            <w:shd w:val="clear" w:color="000000" w:fill="00B0F0"/>
+            <w:shd w:val="clear" w:color="auto" w:fill="00B0F0"/>
             <w:noWrap/>
             <w:vAlign w:val="bottom"/>
             <w:hideMark/>
@@ -2029,7 +2069,15 @@
                 <w:color w:val="000000"/>
                 <w:lang w:eastAsia="es-ES"/>
               </w:rPr>
-              <w:t>12/11/2015</w:t>
+              <w:t>06</w:t>
+            </w:r>
+            <w:r>
+              <w:rPr>
+                <w:rFonts w:ascii="Calibri" w:eastAsia="Times New Roman" w:hAnsi="Calibri" w:cs="Times New Roman"/>
+                <w:color w:val="000000"/>
+                <w:lang w:eastAsia="es-ES"/>
+              </w:rPr>
+              <w:t>/11/2015</w:t>
             </w:r>
           </w:p>
         </w:tc>
@@ -2207,7 +2255,7 @@
               <w:bottom w:val="single" w:sz="8" w:space="0" w:color="auto"/>
               <w:right w:val="single" w:sz="4" w:space="0" w:color="auto"/>
             </w:tcBorders>
-            <w:shd w:val="clear" w:color="auto" w:fill="auto"/>
+            <w:shd w:val="clear" w:color="auto" w:fill="00B0F0"/>
             <w:noWrap/>
             <w:vAlign w:val="bottom"/>
             <w:hideMark/>
@@ -2240,7 +2288,7 @@
               <w:bottom w:val="single" w:sz="8" w:space="0" w:color="auto"/>
               <w:right w:val="single" w:sz="4" w:space="0" w:color="auto"/>
             </w:tcBorders>
-            <w:shd w:val="clear" w:color="000000" w:fill="00B0F0"/>
+            <w:shd w:val="clear" w:color="auto" w:fill="FFFFFF" w:themeFill="background1"/>
             <w:noWrap/>
             <w:vAlign w:val="bottom"/>
             <w:hideMark/>

</xml_diff>